<commit_message>
Bilder til oppskrifter og oppdatert oppskrift.doc
</commit_message>
<xml_diff>
--- a/Dokumenter Ida/Oppskrifter.docx
+++ b/Dokumenter Ida/Oppskrifter.docx
@@ -449,7 +449,7 @@
       <w:r>
         <w:t xml:space="preserve"> </w:t>
       </w:r>
-      <w:hyperlink r:id="rId7" w:history="1">
+      <w:hyperlink r:id="rId8" w:history="1">
         <w:r>
           <w:rPr>
             <w:rStyle w:val="Hyperlink"/>
@@ -460,8 +460,6 @@
       <w:r>
         <w:t xml:space="preserve"> </w:t>
       </w:r>
-      <w:bookmarkStart w:id="0" w:name="_GoBack"/>
-      <w:bookmarkEnd w:id="0"/>
     </w:p>
     <w:p>
       <w:r>
@@ -527,7 +525,7 @@
                     </pic:cNvPicPr>
                   </pic:nvPicPr>
                   <pic:blipFill>
-                    <a:blip r:embed="rId8">
+                    <a:blip r:embed="rId9">
                       <a:extLst>
                         <a:ext uri="{28A0092B-C50C-407E-A947-70E740481C1C}">
                           <a14:useLocalDpi xmlns:a14="http://schemas.microsoft.com/office/drawing/2010/main" val="0"/>
@@ -564,6 +562,669 @@
         <w:t>Man legger tar først å smører litt naturell kesam over lefsen, deretter legger man på den skinken man ønsker, så strør man over den salaten man har valgt, vårløken, cherrytomatene, og mangoskivene. Så bretter/ruller man det sammen som en taco og pakker det inn i plastfolie, så den holder seg fint sammen brettet/rullet til lunchen på skolen.</w:t>
       </w:r>
     </w:p>
+    <w:p/>
+    <w:p>
+      <w:r>
+        <w:t>Dessert</w:t>
+      </w:r>
+    </w:p>
+    <w:p>
+      <w:r>
+        <w:t>Franks bringebærterte med vaniljekrem(4porsjoner)</w:t>
+      </w:r>
+    </w:p>
+    <w:p>
+      <w:r>
+        <w:t>2,5dl hvetemel</w:t>
+      </w:r>
+    </w:p>
+    <w:p>
+      <w:r>
+        <w:t>1 ss sukker</w:t>
+      </w:r>
+    </w:p>
+    <w:p>
+      <w:r>
+        <w:t>110 g smør</w:t>
+      </w:r>
+    </w:p>
+    <w:p>
+      <w:r>
+        <w:t>4-8 ss kaldt</w:t>
+      </w:r>
+    </w:p>
+    <w:p/>
+    <w:p>
+      <w:r>
+        <w:t>1 kurv friske bringebær</w:t>
+      </w:r>
+    </w:p>
+    <w:p>
+      <w:r>
+        <w:t>ca 4 dl vaniljekrem(evt lage egen)</w:t>
+      </w:r>
+    </w:p>
+    <w:p>
+      <w:r>
+        <w:t>melisdryss</w:t>
+      </w:r>
+    </w:p>
+    <w:p/>
+    <w:p>
+      <w:pPr>
+        <w:widowControl w:val="0"/>
+        <w:autoSpaceDE w:val="0"/>
+        <w:autoSpaceDN w:val="0"/>
+        <w:adjustRightInd w:val="0"/>
+        <w:spacing w:after="384"/>
+        <w:rPr>
+          <w:rFonts w:ascii="Century Gothic" w:hAnsi="Century Gothic" w:cs="Century Gothic"/>
+          <w:color w:val="3C3C3C"/>
+          <w:sz w:val="32"/>
+          <w:szCs w:val="32"/>
+          <w:lang w:val="en-US"/>
+        </w:rPr>
+      </w:pPr>
+      <w:r>
+        <w:rPr>
+          <w:rFonts w:cs="Century Gothic"/>
+          <w:color w:val="3C3C3C"/>
+          <w:lang w:val="en-US"/>
+        </w:rPr>
+        <w:t>Ha hvetemel og sukker i en kjøkkenmaskin og tilsett smøret (i terninger). Kjør til det akkurat er godt blandet, og tilsett deretter isvann til deigen samler seg. Ikke kjør deigen mer enn det som er strengt nødvendig. Pakk deigen inn i litt plastfolie og legg den i kjøleskapet i minst en time (del den gjerne opp i fire biter så blir den klar for utkjevling tidligere).</w:t>
+      </w:r>
+    </w:p>
+    <w:p>
+      <w:pPr>
+        <w:widowControl w:val="0"/>
+        <w:autoSpaceDE w:val="0"/>
+        <w:autoSpaceDN w:val="0"/>
+        <w:adjustRightInd w:val="0"/>
+        <w:spacing w:after="384"/>
+        <w:rPr>
+          <w:rFonts w:cs="Century Gothic"/>
+          <w:color w:val="3C3C3C"/>
+          <w:lang w:val="en-US"/>
+        </w:rPr>
+      </w:pPr>
+      <w:r>
+        <w:rPr>
+          <w:rFonts w:cs="Century Gothic"/>
+          <w:color w:val="3C3C3C"/>
+          <w:lang w:val="en-US"/>
+        </w:rPr>
+        <w:t>Ta deigen på melet bakebord og del den i 4 like store emner (eller du kan selvsagt bake en stor terte om du heller ønsker det). Kjevle hvert av emnene til 10-12 cm i diameter. Legg tertebunnene på bakepapirkledt stekebrett.</w:t>
+      </w:r>
+    </w:p>
+    <w:p>
+      <w:pPr>
+        <w:rPr>
+          <w:rFonts w:cs="Century Gothic"/>
+          <w:color w:val="3C3C3C"/>
+          <w:lang w:val="en-US"/>
+        </w:rPr>
+      </w:pPr>
+      <w:r>
+        <w:rPr>
+          <w:rFonts w:cs="Century Gothic"/>
+          <w:color w:val="3C3C3C"/>
+          <w:lang w:val="en-US"/>
+        </w:rPr>
+        <w:t xml:space="preserve">Lag vaniljekrem, etter feks </w:t>
+      </w:r>
+      <w:hyperlink r:id="rId10" w:history="1">
+        <w:r>
+          <w:rPr>
+            <w:rFonts w:cs="Century Gothic"/>
+            <w:color w:val="415690"/>
+            <w:lang w:val="en-US"/>
+          </w:rPr>
+          <w:t>denne</w:t>
+        </w:r>
+      </w:hyperlink>
+      <w:r>
+        <w:rPr>
+          <w:rFonts w:cs="Century Gothic"/>
+          <w:color w:val="3C3C3C"/>
+          <w:lang w:val="en-US"/>
+        </w:rPr>
+        <w:t xml:space="preserve"> oppskriften, eller bruk ferdigkjøpt som jeg gjorde. Tertene blir selvsagt aller best om du lager vaniljekremen selv, men av og til er det ikke tid til det og da får nest-best duge. Fordel 2-3 ss vaniljekrem på hver av tertebunnene, men la det være igjen en kant på ca 2 cm ytterst. Fordel bringebærene oppå kremen. Brett deigkanten godt innover slik at den såvidt dekker de ytterste bærene.</w:t>
+      </w:r>
+    </w:p>
+    <w:p>
+      <w:pPr>
+        <w:rPr>
+          <w:rFonts w:cs="Century Gothic"/>
+          <w:color w:val="3C3C3C"/>
+          <w:lang w:val="en-US"/>
+        </w:rPr>
+      </w:pPr>
+    </w:p>
+    <w:p>
+      <w:pPr>
+        <w:rPr>
+          <w:rFonts w:cs="Century Gothic"/>
+          <w:color w:val="3C3C3C"/>
+          <w:lang w:val="en-US"/>
+        </w:rPr>
+      </w:pPr>
+      <w:r>
+        <w:rPr>
+          <w:rFonts w:cs="Century Gothic"/>
+          <w:color w:val="3C3C3C"/>
+          <w:lang w:val="en-US"/>
+        </w:rPr>
+        <w:t>Stek tertene midt i ovnen (over- og undervarme) ved ca 200 grader i ca 20-25 minutter, til tertebunnen er gyldenbrun. Jeg stekte mine terter i overkant av 25 minutter. Avkjøl tertene litt på rist. (Dersom du lager en stor terte må du beregne noe lengre steketid.)</w:t>
+      </w:r>
+    </w:p>
+    <w:p>
+      <w:pPr>
+        <w:rPr>
+          <w:rFonts w:cs="Century Gothic"/>
+          <w:color w:val="3C3C3C"/>
+          <w:lang w:val="en-US"/>
+        </w:rPr>
+      </w:pPr>
+    </w:p>
+    <w:p>
+      <w:pPr>
+        <w:rPr>
+          <w:rFonts w:cs="Century Gothic"/>
+          <w:color w:val="3C3C3C"/>
+          <w:lang w:val="en-US"/>
+        </w:rPr>
+      </w:pPr>
+      <w:r>
+        <w:rPr>
+          <w:rFonts w:cs="Century Gothic"/>
+          <w:color w:val="3C3C3C"/>
+          <w:lang w:val="en-US"/>
+        </w:rPr>
+        <w:t>Vaniljekrem</w:t>
+      </w:r>
+    </w:p>
+    <w:p>
+      <w:pPr>
+        <w:rPr>
+          <w:rFonts w:cs="Century Gothic"/>
+          <w:color w:val="3C3C3C"/>
+          <w:lang w:val="en-US"/>
+        </w:rPr>
+      </w:pPr>
+      <w:r>
+        <w:rPr>
+          <w:rFonts w:cs="Century Gothic"/>
+          <w:color w:val="3C3C3C"/>
+          <w:lang w:val="en-US"/>
+        </w:rPr>
+        <w:t>1 vaniljestang</w:t>
+      </w:r>
+    </w:p>
+    <w:p>
+      <w:pPr>
+        <w:rPr>
+          <w:rFonts w:cs="Century Gothic"/>
+          <w:color w:val="3C3C3C"/>
+          <w:lang w:val="en-US"/>
+        </w:rPr>
+      </w:pPr>
+      <w:r>
+        <w:rPr>
+          <w:rFonts w:cs="Century Gothic"/>
+          <w:color w:val="3C3C3C"/>
+          <w:lang w:val="en-US"/>
+        </w:rPr>
+        <w:t>2 dl + ½ dl melk</w:t>
+      </w:r>
+    </w:p>
+    <w:p>
+      <w:pPr>
+        <w:rPr>
+          <w:rFonts w:cs="Century Gothic"/>
+          <w:color w:val="3C3C3C"/>
+          <w:lang w:val="en-US"/>
+        </w:rPr>
+      </w:pPr>
+      <w:r>
+        <w:rPr>
+          <w:rFonts w:cs="Century Gothic"/>
+          <w:color w:val="3C3C3C"/>
+          <w:lang w:val="en-US"/>
+        </w:rPr>
+        <w:t>¾ dl kremfløte</w:t>
+      </w:r>
+    </w:p>
+    <w:p>
+      <w:pPr>
+        <w:rPr>
+          <w:rFonts w:cs="Century Gothic"/>
+          <w:color w:val="3C3C3C"/>
+          <w:lang w:val="en-US"/>
+        </w:rPr>
+      </w:pPr>
+      <w:r>
+        <w:rPr>
+          <w:rFonts w:cs="Century Gothic"/>
+          <w:color w:val="3C3C3C"/>
+          <w:lang w:val="en-US"/>
+        </w:rPr>
+        <w:t>55 g sucker</w:t>
+      </w:r>
+    </w:p>
+    <w:p>
+      <w:pPr>
+        <w:rPr>
+          <w:rFonts w:cs="Century Gothic"/>
+          <w:color w:val="3C3C3C"/>
+          <w:lang w:val="en-US"/>
+        </w:rPr>
+      </w:pPr>
+      <w:r>
+        <w:rPr>
+          <w:rFonts w:cs="Century Gothic"/>
+          <w:color w:val="3C3C3C"/>
+          <w:lang w:val="en-US"/>
+        </w:rPr>
+        <w:t>2 små eggeplommer</w:t>
+      </w:r>
+    </w:p>
+    <w:p>
+      <w:pPr>
+        <w:rPr>
+          <w:rFonts w:cs="Century Gothic"/>
+          <w:color w:val="3C3C3C"/>
+          <w:lang w:val="en-US"/>
+        </w:rPr>
+      </w:pPr>
+      <w:r>
+        <w:rPr>
+          <w:rFonts w:cs="Century Gothic"/>
+          <w:color w:val="3C3C3C"/>
+          <w:lang w:val="en-US"/>
+        </w:rPr>
+        <w:t>2 ss maisenna</w:t>
+      </w:r>
+    </w:p>
+    <w:p>
+      <w:pPr>
+        <w:rPr>
+          <w:rFonts w:cs="Century Gothic"/>
+          <w:color w:val="3C3C3C"/>
+          <w:lang w:val="en-US"/>
+        </w:rPr>
+      </w:pPr>
+    </w:p>
+    <w:p>
+      <w:pPr>
+        <w:rPr>
+          <w:rFonts w:cs="Century Gothic"/>
+          <w:color w:val="3C3C3C"/>
+          <w:lang w:val="en-US"/>
+        </w:rPr>
+      </w:pPr>
+      <w:r>
+        <w:rPr>
+          <w:rFonts w:cs="Century Gothic"/>
+          <w:color w:val="3C3C3C"/>
+          <w:lang w:val="en-US"/>
+        </w:rPr>
+        <w:t>Ha 2 dl melk, fløte og sukker i en kjele. Splitt vaniljestangen, skrap ut frøene og tilsett frøene og stangen i kjelen. Kjelen bør ikke være mer enn halvfull. Varm forsiktig opp til kokepunktet.Bland sammen ½ dl melk og maisenna i en stor bolle og visp sammen. Visp deretter inn eggeplommene.  Hell ca 2/3 av den varme væsken, litt etter litt, oppi eggeblandingen og rør godt hele tiden med en visp. Sil deretter blandingen og hell den tilbake i kjelen. Varm forsiktig opp og la blandingen småkoke (skal ikke boblekoke!) mens du hele tiden rører i bunnen av kjelen slik at kremen ikke brenner seg. Kremen skal nå begynne å tykne.</w:t>
+      </w:r>
+    </w:p>
+    <w:p>
+      <w:pPr>
+        <w:rPr>
+          <w:rFonts w:cs="Century Gothic"/>
+          <w:color w:val="3C3C3C"/>
+          <w:lang w:val="en-US"/>
+        </w:rPr>
+      </w:pPr>
+      <w:r>
+        <w:rPr>
+          <w:rFonts w:cs="Century Gothic"/>
+          <w:color w:val="3C3C3C"/>
+          <w:lang w:val="en-US"/>
+        </w:rPr>
+        <w:t>Hell kremen over i en bolle, og sett den umiddelbart til avkjøling i et vannbad eller lignende. Når kremen er avkjølt dekkes bollen med plast og settes i kjøleskapet.</w:t>
+      </w:r>
+    </w:p>
+    <w:p>
+      <w:pPr>
+        <w:rPr>
+          <w:rFonts w:cs="Century Gothic"/>
+          <w:color w:val="3C3C3C"/>
+          <w:lang w:val="en-US"/>
+        </w:rPr>
+      </w:pPr>
+    </w:p>
+    <w:p>
+      <w:pPr>
+        <w:rPr>
+          <w:rFonts w:cs="Century Gothic"/>
+          <w:color w:val="3C3C3C"/>
+          <w:lang w:val="en-US"/>
+        </w:rPr>
+      </w:pPr>
+      <w:r>
+        <w:rPr>
+          <w:rFonts w:cs="Century Gothic"/>
+          <w:color w:val="3C3C3C"/>
+          <w:lang w:val="en-US"/>
+        </w:rPr>
+        <w:t>Mellommåltid</w:t>
+      </w:r>
+    </w:p>
+    <w:p>
+      <w:pPr>
+        <w:rPr>
+          <w:rFonts w:cs="Century Gothic"/>
+          <w:color w:val="3C3C3C"/>
+          <w:lang w:val="en-US"/>
+        </w:rPr>
+      </w:pPr>
+      <w:r>
+        <w:rPr>
+          <w:rFonts w:cs="Century Gothic"/>
+          <w:color w:val="3C3C3C"/>
+          <w:lang w:val="en-US"/>
+        </w:rPr>
+        <w:t>En ting man alltid kan ha med seg I sekken/bagen er feks nøtter, som kan dempe evt sult før man får muligheten til å lage seg noe.</w:t>
+      </w:r>
+    </w:p>
+    <w:p>
+      <w:pPr>
+        <w:rPr>
+          <w:rFonts w:cs="Century Gothic"/>
+          <w:color w:val="3C3C3C"/>
+          <w:lang w:val="en-US"/>
+        </w:rPr>
+      </w:pPr>
+      <w:r>
+        <w:rPr>
+          <w:rFonts w:cs="Century Gothic"/>
+          <w:color w:val="3C3C3C"/>
+          <w:lang w:val="en-US"/>
+        </w:rPr>
+        <w:t>Evt så kan man også få I seg knekkebrød/brød med noe pålegg, banan el.</w:t>
+      </w:r>
+    </w:p>
+    <w:p>
+      <w:pPr>
+        <w:rPr>
+          <w:rFonts w:cs="Century Gothic"/>
+          <w:color w:val="3C3C3C"/>
+          <w:lang w:val="en-US"/>
+        </w:rPr>
+      </w:pPr>
+    </w:p>
+    <w:p>
+      <w:pPr>
+        <w:rPr>
+          <w:rFonts w:cs="Century Gothic"/>
+          <w:color w:val="3C3C3C"/>
+          <w:lang w:val="en-US"/>
+        </w:rPr>
+      </w:pPr>
+      <w:r>
+        <w:rPr>
+          <w:rFonts w:cs="Century Gothic"/>
+          <w:color w:val="3C3C3C"/>
+          <w:lang w:val="en-US"/>
+        </w:rPr>
+        <w:t>Smoothie</w:t>
+      </w:r>
+    </w:p>
+    <w:p>
+      <w:pPr>
+        <w:rPr>
+          <w:rFonts w:cs="Century Gothic"/>
+          <w:color w:val="3C3C3C"/>
+          <w:lang w:val="en-US"/>
+        </w:rPr>
+      </w:pPr>
+      <w:r>
+        <w:rPr>
+          <w:rFonts w:cs="Century Gothic"/>
+          <w:color w:val="3C3C3C"/>
+          <w:lang w:val="en-US"/>
+        </w:rPr>
+        <w:t>Smart Smoothie</w:t>
+      </w:r>
+    </w:p>
+    <w:p>
+      <w:pPr>
+        <w:rPr>
+          <w:rFonts w:cs="Century Gothic"/>
+          <w:color w:val="3C3C3C"/>
+          <w:lang w:val="en-US"/>
+        </w:rPr>
+      </w:pPr>
+      <w:r>
+        <w:rPr>
+          <w:rFonts w:cs="Century Gothic"/>
+          <w:color w:val="3C3C3C"/>
+          <w:lang w:val="en-US"/>
+        </w:rPr>
+        <w:t>3dl appelsinjuice</w:t>
+      </w:r>
+    </w:p>
+    <w:p>
+      <w:pPr>
+        <w:rPr>
+          <w:rFonts w:cs="Century Gothic"/>
+          <w:color w:val="3C3C3C"/>
+          <w:lang w:val="en-US"/>
+        </w:rPr>
+      </w:pPr>
+      <w:r>
+        <w:rPr>
+          <w:rFonts w:cs="Century Gothic"/>
+          <w:color w:val="3C3C3C"/>
+          <w:lang w:val="en-US"/>
+        </w:rPr>
+        <w:t>½ stk brokkoli</w:t>
+      </w:r>
+    </w:p>
+    <w:p>
+      <w:pPr>
+        <w:rPr>
+          <w:rFonts w:cs="Century Gothic"/>
+          <w:color w:val="3C3C3C"/>
+          <w:lang w:val="en-US"/>
+        </w:rPr>
+      </w:pPr>
+      <w:r>
+        <w:rPr>
+          <w:rFonts w:cs="Century Gothic"/>
+          <w:color w:val="3C3C3C"/>
+          <w:lang w:val="en-US"/>
+        </w:rPr>
+        <w:t>200g skogsbærblanding</w:t>
+      </w:r>
+    </w:p>
+    <w:p>
+      <w:pPr>
+        <w:rPr>
+          <w:rFonts w:cs="Century Gothic"/>
+          <w:color w:val="3C3C3C"/>
+          <w:lang w:val="en-US"/>
+        </w:rPr>
+      </w:pPr>
+      <w:r>
+        <w:rPr>
+          <w:rFonts w:cs="Century Gothic"/>
+          <w:color w:val="3C3C3C"/>
+          <w:lang w:val="en-US"/>
+        </w:rPr>
+        <w:t>6 stk isbiter</w:t>
+      </w:r>
+    </w:p>
+    <w:p>
+      <w:pPr>
+        <w:rPr>
+          <w:rFonts w:cs="Century Gothic"/>
+          <w:color w:val="3C3C3C"/>
+          <w:lang w:val="en-US"/>
+        </w:rPr>
+      </w:pPr>
+    </w:p>
+    <w:p>
+      <w:pPr>
+        <w:rPr>
+          <w:rFonts w:cs="Century Gothic"/>
+          <w:color w:val="3C3C3C"/>
+          <w:lang w:val="en-US"/>
+        </w:rPr>
+      </w:pPr>
+      <w:r>
+        <w:rPr>
+          <w:rFonts w:cs="Century Gothic"/>
+          <w:color w:val="3C3C3C"/>
+          <w:lang w:val="en-US"/>
+        </w:rPr>
+        <w:t>Ha appelsinjuicen I en blender. Brekk opp brokkolien og ha den sammen I blenderen med skogsbærblandingen og isbitene. Kjør det hele til du har fått en jevn smoothie blanding.</w:t>
+      </w:r>
+    </w:p>
+    <w:p>
+      <w:pPr>
+        <w:rPr>
+          <w:rFonts w:cs="Century Gothic"/>
+          <w:color w:val="3C3C3C"/>
+          <w:lang w:val="en-US"/>
+        </w:rPr>
+      </w:pPr>
+    </w:p>
+    <w:p>
+      <w:pPr>
+        <w:rPr>
+          <w:rFonts w:cs="Century Gothic"/>
+          <w:color w:val="3C3C3C"/>
+          <w:lang w:val="en-US"/>
+        </w:rPr>
+      </w:pPr>
+    </w:p>
+    <w:p>
+      <w:pPr>
+        <w:rPr>
+          <w:rFonts w:cs="Century Gothic"/>
+          <w:color w:val="3C3C3C"/>
+          <w:lang w:val="en-US"/>
+        </w:rPr>
+      </w:pPr>
+      <w:r>
+        <w:rPr>
+          <w:rFonts w:cs="Century Gothic"/>
+          <w:color w:val="3C3C3C"/>
+          <w:lang w:val="en-US"/>
+        </w:rPr>
+        <w:t>Gulrot- og ananas smoothie</w:t>
+      </w:r>
+    </w:p>
+    <w:p>
+      <w:pPr>
+        <w:rPr>
+          <w:rFonts w:cs="Century Gothic"/>
+          <w:color w:val="3C3C3C"/>
+          <w:lang w:val="en-US"/>
+        </w:rPr>
+      </w:pPr>
+      <w:r>
+        <w:rPr>
+          <w:rFonts w:cs="Century Gothic"/>
+          <w:color w:val="3C3C3C"/>
+          <w:lang w:val="en-US"/>
+        </w:rPr>
+        <w:t xml:space="preserve">2 skiver frisk ananas </w:t>
+      </w:r>
+    </w:p>
+    <w:p>
+      <w:pPr>
+        <w:rPr>
+          <w:rFonts w:cs="Century Gothic"/>
+          <w:color w:val="3C3C3C"/>
+          <w:lang w:val="en-US"/>
+        </w:rPr>
+      </w:pPr>
+      <w:r>
+        <w:rPr>
+          <w:rFonts w:cs="Century Gothic"/>
+          <w:color w:val="3C3C3C"/>
+          <w:lang w:val="en-US"/>
+        </w:rPr>
+        <w:t>1 dl appelsinjuice</w:t>
+      </w:r>
+    </w:p>
+    <w:p>
+      <w:pPr>
+        <w:rPr>
+          <w:rFonts w:cs="Century Gothic"/>
+          <w:color w:val="3C3C3C"/>
+          <w:lang w:val="en-US"/>
+        </w:rPr>
+      </w:pPr>
+      <w:r>
+        <w:rPr>
+          <w:rFonts w:cs="Century Gothic"/>
+          <w:color w:val="3C3C3C"/>
+          <w:lang w:val="en-US"/>
+        </w:rPr>
+        <w:t>1 stk gulrot</w:t>
+      </w:r>
+    </w:p>
+    <w:p>
+      <w:pPr>
+        <w:rPr>
+          <w:rFonts w:cs="Century Gothic"/>
+          <w:color w:val="3C3C3C"/>
+          <w:lang w:val="en-US"/>
+        </w:rPr>
+      </w:pPr>
+      <w:r>
+        <w:rPr>
+          <w:rFonts w:cs="Century Gothic"/>
+          <w:color w:val="3C3C3C"/>
+          <w:lang w:val="en-US"/>
+        </w:rPr>
+        <w:t>2 dl yoghurt naturell</w:t>
+      </w:r>
+    </w:p>
+    <w:p>
+      <w:pPr>
+        <w:rPr>
+          <w:rFonts w:cs="Century Gothic"/>
+          <w:color w:val="3C3C3C"/>
+          <w:lang w:val="en-US"/>
+        </w:rPr>
+      </w:pPr>
+    </w:p>
+    <w:p>
+      <w:pPr>
+        <w:rPr>
+          <w:rFonts w:cs="Century Gothic"/>
+          <w:color w:val="3C3C3C"/>
+          <w:lang w:val="en-US"/>
+        </w:rPr>
+      </w:pPr>
+      <w:r>
+        <w:rPr>
+          <w:rFonts w:cs="Century Gothic"/>
+          <w:color w:val="3C3C3C"/>
+          <w:lang w:val="en-US"/>
+        </w:rPr>
+        <w:t xml:space="preserve">Rens og skjær ananas og gulrot I biter. Ha appelsinjuicen I mikseren først – deretter yoghurt, ananas og gulot. Kjør blandingen til en du har fått en </w:t>
+      </w:r>
+      <w:bookmarkStart w:id="0" w:name="_GoBack"/>
+      <w:bookmarkEnd w:id="0"/>
+      <w:r>
+        <w:rPr>
+          <w:rFonts w:cs="Century Gothic"/>
+          <w:color w:val="3C3C3C"/>
+          <w:lang w:val="en-US"/>
+        </w:rPr>
+        <w:t>glatt smotthie</w:t>
+      </w:r>
+    </w:p>
+    <w:p/>
     <w:sectPr>
       <w:pgSz w:w="11900" w:h="16840"/>
       <w:pgMar w:top="1440" w:right="1800" w:bottom="1440" w:left="1800" w:header="708" w:footer="708" w:gutter="0"/>
@@ -610,6 +1271,125 @@
     </w:p>
   </w:footnote>
 </w:footnotes>
+</file>
+
+<file path=word/numbering.xml><?xml version="1.0" encoding="utf-8"?>
+<w:numbering xmlns:wpc="http://schemas.microsoft.com/office/word/2010/wordprocessingCanvas" xmlns:mo="http://schemas.microsoft.com/office/mac/office/2008/main" xmlns:mc="http://schemas.openxmlformats.org/markup-compatibility/2006" xmlns:mv="urn:schemas-microsoft-com:mac:vml" xmlns:o="urn:schemas-microsoft-com:office:office" xmlns:r="http://schemas.openxmlformats.org/officeDocument/2006/relationships" xmlns:m="http://schemas.openxmlformats.org/officeDocument/2006/math" xmlns:v="urn:schemas-microsoft-com:vml" xmlns:wp14="http://schemas.microsoft.com/office/word/2010/wordprocessingDrawing" xmlns:wp="http://schemas.openxmlformats.org/drawingml/2006/wordprocessingDrawing" xmlns:w10="urn:schemas-microsoft-com:office:word" xmlns:w="http://schemas.openxmlformats.org/wordprocessingml/2006/main" xmlns:w14="http://schemas.microsoft.com/office/word/2010/wordml" xmlns:wpg="http://schemas.microsoft.com/office/word/2010/wordprocessingGroup" xmlns:wpi="http://schemas.microsoft.com/office/word/2010/wordprocessingInk" xmlns:wne="http://schemas.microsoft.com/office/word/2006/wordml" xmlns:wps="http://schemas.microsoft.com/office/word/2010/wordprocessingShape" mc:Ignorable="w14 wp14">
+  <w:abstractNum w:abstractNumId="0">
+    <w:nsid w:val="00000001"/>
+    <w:multiLevelType w:val="hybridMultilevel"/>
+    <w:tmpl w:val="00000001"/>
+    <w:lvl w:ilvl="0" w:tplc="00000001">
+      <w:start w:val="1"/>
+      <w:numFmt w:val="bullet"/>
+      <w:lvlText w:val=""/>
+      <w:lvlJc w:val="left"/>
+      <w:pPr>
+        <w:ind w:left="720" w:hanging="360"/>
+      </w:pPr>
+    </w:lvl>
+    <w:lvl w:ilvl="1" w:tplc="FFFFFFFF">
+      <w:numFmt w:val="decimal"/>
+      <w:lvlText w:val=""/>
+      <w:lvlJc w:val="left"/>
+    </w:lvl>
+    <w:lvl w:ilvl="2" w:tplc="FFFFFFFF">
+      <w:numFmt w:val="decimal"/>
+      <w:lvlText w:val=""/>
+      <w:lvlJc w:val="left"/>
+    </w:lvl>
+    <w:lvl w:ilvl="3" w:tplc="FFFFFFFF">
+      <w:numFmt w:val="decimal"/>
+      <w:lvlText w:val=""/>
+      <w:lvlJc w:val="left"/>
+    </w:lvl>
+    <w:lvl w:ilvl="4" w:tplc="FFFFFFFF">
+      <w:numFmt w:val="decimal"/>
+      <w:lvlText w:val=""/>
+      <w:lvlJc w:val="left"/>
+    </w:lvl>
+    <w:lvl w:ilvl="5" w:tplc="FFFFFFFF">
+      <w:numFmt w:val="decimal"/>
+      <w:lvlText w:val=""/>
+      <w:lvlJc w:val="left"/>
+    </w:lvl>
+    <w:lvl w:ilvl="6" w:tplc="FFFFFFFF">
+      <w:numFmt w:val="decimal"/>
+      <w:lvlText w:val=""/>
+      <w:lvlJc w:val="left"/>
+    </w:lvl>
+    <w:lvl w:ilvl="7" w:tplc="FFFFFFFF">
+      <w:numFmt w:val="decimal"/>
+      <w:lvlText w:val=""/>
+      <w:lvlJc w:val="left"/>
+    </w:lvl>
+    <w:lvl w:ilvl="8" w:tplc="FFFFFFFF">
+      <w:numFmt w:val="decimal"/>
+      <w:lvlText w:val=""/>
+      <w:lvlJc w:val="left"/>
+    </w:lvl>
+  </w:abstractNum>
+  <w:abstractNum w:abstractNumId="1">
+    <w:nsid w:val="00000002"/>
+    <w:multiLevelType w:val="hybridMultilevel"/>
+    <w:tmpl w:val="00000002"/>
+    <w:lvl w:ilvl="0" w:tplc="00000065">
+      <w:start w:val="1"/>
+      <w:numFmt w:val="bullet"/>
+      <w:lvlText w:val=""/>
+      <w:lvlJc w:val="left"/>
+      <w:pPr>
+        <w:ind w:left="720" w:hanging="360"/>
+      </w:pPr>
+    </w:lvl>
+    <w:lvl w:ilvl="1" w:tplc="FFFFFFFF">
+      <w:numFmt w:val="decimal"/>
+      <w:lvlText w:val=""/>
+      <w:lvlJc w:val="left"/>
+    </w:lvl>
+    <w:lvl w:ilvl="2" w:tplc="FFFFFFFF">
+      <w:numFmt w:val="decimal"/>
+      <w:lvlText w:val=""/>
+      <w:lvlJc w:val="left"/>
+    </w:lvl>
+    <w:lvl w:ilvl="3" w:tplc="FFFFFFFF">
+      <w:numFmt w:val="decimal"/>
+      <w:lvlText w:val=""/>
+      <w:lvlJc w:val="left"/>
+    </w:lvl>
+    <w:lvl w:ilvl="4" w:tplc="FFFFFFFF">
+      <w:numFmt w:val="decimal"/>
+      <w:lvlText w:val=""/>
+      <w:lvlJc w:val="left"/>
+    </w:lvl>
+    <w:lvl w:ilvl="5" w:tplc="FFFFFFFF">
+      <w:numFmt w:val="decimal"/>
+      <w:lvlText w:val=""/>
+      <w:lvlJc w:val="left"/>
+    </w:lvl>
+    <w:lvl w:ilvl="6" w:tplc="FFFFFFFF">
+      <w:numFmt w:val="decimal"/>
+      <w:lvlText w:val=""/>
+      <w:lvlJc w:val="left"/>
+    </w:lvl>
+    <w:lvl w:ilvl="7" w:tplc="FFFFFFFF">
+      <w:numFmt w:val="decimal"/>
+      <w:lvlText w:val=""/>
+      <w:lvlJc w:val="left"/>
+    </w:lvl>
+    <w:lvl w:ilvl="8" w:tplc="FFFFFFFF">
+      <w:numFmt w:val="decimal"/>
+      <w:lvlText w:val=""/>
+      <w:lvlJc w:val="left"/>
+    </w:lvl>
+  </w:abstractNum>
+  <w:num w:numId="1">
+    <w:abstractNumId w:val="0"/>
+  </w:num>
+  <w:num w:numId="2">
+    <w:abstractNumId w:val="1"/>
+  </w:num>
+</w:numbering>
 </file>
 
 <file path=word/styles.xml><?xml version="1.0" encoding="utf-8"?>

</xml_diff>